<commit_message>
POST 52 Index updated
</commit_message>
<xml_diff>
--- a/Index for Blog.docx
+++ b/Index for Blog.docx
@@ -8,7 +8,6 @@
           <w:b/>
         </w:rPr>
       </w:pPr>
-      <w:bookmarkStart w:id="0" w:name="_GoBack"/>
       <w:r>
         <w:rPr>
           <w:b/>
@@ -824,6 +823,126 @@
           <w:b/>
         </w:rPr>
       </w:pPr>
+      <w:r>
+        <w:rPr>
+          <w:b/>
+        </w:rPr>
+        <w:lastRenderedPageBreak/>
+        <w:t>Tree Data Structure</w:t>
+      </w:r>
+    </w:p>
+    <w:tbl>
+      <w:tblPr>
+        <w:tblStyle w:val="TableGrid"/>
+        <w:tblW w:w="0" w:type="auto"/>
+        <w:tblBorders>
+          <w:top w:val="none" w:sz="0" w:space="0" w:color="auto"/>
+          <w:left w:val="none" w:sz="0" w:space="0" w:color="auto"/>
+          <w:bottom w:val="none" w:sz="0" w:space="0" w:color="auto"/>
+          <w:right w:val="none" w:sz="0" w:space="0" w:color="auto"/>
+          <w:insideH w:val="none" w:sz="0" w:space="0" w:color="auto"/>
+          <w:insideV w:val="none" w:sz="0" w:space="0" w:color="auto"/>
+        </w:tblBorders>
+        <w:tblLook w:val="04A0" w:firstRow="1" w:lastRow="0" w:firstColumn="1" w:lastColumn="0" w:noHBand="0" w:noVBand="1"/>
+      </w:tblPr>
+      <w:tblGrid>
+        <w:gridCol w:w="3438"/>
+        <w:gridCol w:w="6138"/>
+      </w:tblGrid>
+      <w:tr>
+        <w:tc>
+          <w:tcPr>
+            <w:tcW w:w="3438" w:type="dxa"/>
+          </w:tcPr>
+          <w:p>
+            <w:r>
+              <w:t xml:space="preserve">Binary Search Tree </w:t>
+            </w:r>
+            <w:r>
+              <w:rPr>
+                <w:b/>
+              </w:rPr>
+              <w:t>Part 1</w:t>
+            </w:r>
+            <w:r>
+              <w:t xml:space="preserve"> </w:t>
+            </w:r>
+            <w:bookmarkStart w:id="0" w:name="_GoBack"/>
+            <w:r>
+              <w:rPr>
+                <w:b/>
+              </w:rPr>
+              <w:t>(</w:t>
+            </w:r>
+            <w:bookmarkEnd w:id="0"/>
+            <w:r>
+              <w:rPr>
+                <w:b/>
+              </w:rPr>
+              <w:t>I</w:t>
+            </w:r>
+            <w:r>
+              <w:rPr>
+                <w:b/>
+              </w:rPr>
+              <w:t xml:space="preserve">ntroduction </w:t>
+            </w:r>
+            <w:r>
+              <w:rPr>
+                <w:b/>
+              </w:rPr>
+              <w:t>&amp;</w:t>
+            </w:r>
+            <w:r>
+              <w:rPr>
+                <w:b/>
+              </w:rPr>
+              <w:t xml:space="preserve"> </w:t>
+            </w:r>
+            <w:r>
+              <w:rPr>
+                <w:b/>
+              </w:rPr>
+              <w:t>I</w:t>
+            </w:r>
+            <w:r>
+              <w:rPr>
+                <w:b/>
+              </w:rPr>
+              <w:t>nsertion of Node in tree)</w:t>
+            </w:r>
+          </w:p>
+        </w:tc>
+        <w:tc>
+          <w:tcPr>
+            <w:tcW w:w="6138" w:type="dxa"/>
+          </w:tcPr>
+          <w:p>
+            <w:pPr>
+              <w:ind w:left="-108"/>
+            </w:pPr>
+            <w:hyperlink r:id="rId21" w:history="1">
+              <w:r>
+                <w:rPr>
+                  <w:rStyle w:val="Hyperlink"/>
+                </w:rPr>
+                <w:t>http://data-structure-learning.blogspot.com/2015/05/part-1-binary-search-tree-introduction.html</w:t>
+              </w:r>
+            </w:hyperlink>
+            <w:r>
+              <w:t xml:space="preserve"> </w:t>
+            </w:r>
+          </w:p>
+          <w:p/>
+        </w:tc>
+      </w:tr>
+    </w:tbl>
+    <w:p>
+      <w:pPr>
+        <w:rPr>
+          <w:b/>
+        </w:rPr>
+      </w:pPr>
     </w:p>
     <w:p>
       <w:pPr>
@@ -875,7 +994,7 @@
             <w:pPr>
               <w:ind w:left="-108"/>
             </w:pPr>
-            <w:hyperlink r:id="rId21" w:history="1">
+            <w:hyperlink r:id="rId22" w:history="1">
               <w:r>
                 <w:rPr>
                   <w:rStyle w:val="Hyperlink"/>
@@ -910,7 +1029,7 @@
             <w:pPr>
               <w:ind w:left="-108"/>
             </w:pPr>
-            <w:hyperlink r:id="rId22" w:history="1">
+            <w:hyperlink r:id="rId23" w:history="1">
               <w:r>
                 <w:rPr>
                   <w:rStyle w:val="Hyperlink"/>
@@ -945,7 +1064,7 @@
             <w:pPr>
               <w:ind w:left="-108"/>
             </w:pPr>
-            <w:hyperlink r:id="rId23" w:history="1">
+            <w:hyperlink r:id="rId24" w:history="1">
               <w:r>
                 <w:rPr>
                   <w:rStyle w:val="Hyperlink"/>
@@ -980,7 +1099,7 @@
             <w:pPr>
               <w:ind w:left="-108"/>
             </w:pPr>
-            <w:hyperlink r:id="rId24" w:history="1">
+            <w:hyperlink r:id="rId25" w:history="1">
               <w:r>
                 <w:rPr>
                   <w:rStyle w:val="Hyperlink"/>
@@ -1015,7 +1134,7 @@
             <w:pPr>
               <w:ind w:left="-108"/>
             </w:pPr>
-            <w:hyperlink r:id="rId25" w:history="1">
+            <w:hyperlink r:id="rId26" w:history="1">
               <w:r>
                 <w:rPr>
                   <w:rStyle w:val="Hyperlink"/>
@@ -1081,7 +1200,7 @@
                 <w:rStyle w:val="Hyperlink"/>
               </w:rPr>
             </w:pPr>
-            <w:hyperlink r:id="rId26" w:history="1">
+            <w:hyperlink r:id="rId27" w:history="1">
               <w:r>
                 <w:rPr>
                   <w:rStyle w:val="Hyperlink"/>
@@ -1116,7 +1235,7 @@
             <w:pPr>
               <w:ind w:left="-108"/>
             </w:pPr>
-            <w:hyperlink r:id="rId27" w:history="1">
+            <w:hyperlink r:id="rId28" w:history="1">
               <w:r>
                 <w:rPr>
                   <w:rStyle w:val="Hyperlink"/>
@@ -1132,7 +1251,6 @@
       </w:tr>
     </w:tbl>
     <w:p/>
-    <w:bookmarkEnd w:id="0"/>
     <w:p/>
     <w:sectPr>
       <w:pgSz w:w="12240" w:h="15840"/>

</xml_diff>